<commit_message>
Add test scenarios elicited from case description
</commit_message>
<xml_diff>
--- a/docs/TestDescription.docx
+++ b/docs/TestDescription.docx
@@ -79,13 +79,28 @@
       <w:r>
         <w:t xml:space="preserve">I added one </w:t>
       </w:r>
-      <w:proofErr w:type="gramStart"/>
-      <w:r>
-        <w:t>happy-test</w:t>
-      </w:r>
-      <w:proofErr w:type="gramEnd"/>
+      <w:r>
+        <w:t>happy</w:t>
+      </w:r>
+      <w:r>
+        <w:t xml:space="preserve"> path </w:t>
+      </w:r>
+      <w:r>
+        <w:t>test</w:t>
+      </w:r>
       <w:r>
         <w:t xml:space="preserve"> for each service function in order as a form of sanity check that I implemented all operations specified in the case description.</w:t>
+      </w:r>
+    </w:p>
+    <w:p>
+      <w:r>
+        <w:t xml:space="preserve">To seed the “database” I used the service layer calls, normally I would Mock or Fake this layer </w:t>
+      </w:r>
+      <w:r>
+        <w:t>to</w:t>
+      </w:r>
+      <w:r>
+        <w:t xml:space="preserve"> seed data necessary for each test. I skipped that due to time restraint.</w:t>
       </w:r>
     </w:p>
     <w:p>
@@ -116,13 +131,11 @@
         <w:t>this layer is implemented by a third-party solution</w:t>
       </w:r>
       <w:r>
-        <w:t xml:space="preserve"> in which </w:t>
-      </w:r>
-      <w:proofErr w:type="gramStart"/>
-      <w:r>
-        <w:t>case</w:t>
-      </w:r>
-      <w:proofErr w:type="gramEnd"/>
+        <w:t xml:space="preserve"> in which case</w:t>
+      </w:r>
+      <w:r>
+        <w:t xml:space="preserve"> the actual implementation shall already be tested.</w:t>
+      </w:r>
     </w:p>
     <w:p>
       <w:pPr>
@@ -143,10 +156,19 @@
         <w:t xml:space="preserve">I focused on testing </w:t>
       </w:r>
       <w:r>
-        <w:t xml:space="preserve">the cases I could </w:t>
-      </w:r>
-      <w:r>
-        <w:t>elicit from the case description.</w:t>
+        <w:t xml:space="preserve">the </w:t>
+      </w:r>
+      <w:r>
+        <w:t xml:space="preserve">behavioral </w:t>
+      </w:r>
+      <w:r>
+        <w:t xml:space="preserve">cases I could </w:t>
+      </w:r>
+      <w:r>
+        <w:t>elicit from the case description</w:t>
+      </w:r>
+      <w:r>
+        <w:t>, like “an issue is allowed to transition to any issue state”.</w:t>
       </w:r>
     </w:p>
     <w:sectPr>

</xml_diff>

<commit_message>
Add some repository tests
</commit_message>
<xml_diff>
--- a/docs/TestDescription.docx
+++ b/docs/TestDescription.docx
@@ -73,21 +73,17 @@
         <w:t xml:space="preserve"> (</w:t>
       </w:r>
       <w:r>
-        <w:t>such as “</w:t>
-      </w:r>
-      <w:proofErr w:type="spellStart"/>
-      <w:r>
-        <w:t>Moq</w:t>
-      </w:r>
-      <w:proofErr w:type="spellEnd"/>
-      <w:r>
-        <w:t xml:space="preserve">” for </w:t>
-      </w:r>
-      <w:proofErr w:type="spellStart"/>
-      <w:r>
-        <w:t>xUnit</w:t>
-      </w:r>
-      <w:proofErr w:type="spellEnd"/>
+        <w:t>such as “Moq” for</w:t>
+      </w:r>
+      <w:r>
+        <w:t xml:space="preserve"> the</w:t>
+      </w:r>
+      <w:r>
+        <w:t xml:space="preserve"> xUnit</w:t>
+      </w:r>
+      <w:r>
+        <w:t xml:space="preserve"> library</w:t>
+      </w:r>
       <w:r>
         <w:t>) to mock the repository interfaces</w:t>
       </w:r>
@@ -98,7 +94,13 @@
         <w:t>instead,</w:t>
       </w:r>
       <w:r>
-        <w:t xml:space="preserve"> I provided real implementations of </w:t>
+        <w:t xml:space="preserve"> I </w:t>
+      </w:r>
+      <w:r>
+        <w:t xml:space="preserve">simply </w:t>
+      </w:r>
+      <w:r>
+        <w:t xml:space="preserve">provided real implementations of </w:t>
       </w:r>
       <w:r>
         <w:t>the repositories</w:t>
@@ -107,40 +109,16 @@
         <w:t xml:space="preserve"> when testing the service layer. </w:t>
       </w:r>
       <w:r>
-        <w:t>In t</w:t>
-      </w:r>
-      <w:r>
-        <w:t>his way</w:t>
-      </w:r>
-      <w:r>
-        <w:t>,</w:t>
+        <w:t>Usually</w:t>
       </w:r>
       <w:r>
         <w:t xml:space="preserve"> </w:t>
       </w:r>
       <w:r>
-        <w:t xml:space="preserve">I </w:t>
-      </w:r>
-      <w:r>
-        <w:t xml:space="preserve">verified the </w:t>
-      </w:r>
-      <w:r>
-        <w:t>implementation</w:t>
-      </w:r>
-      <w:r>
-        <w:t xml:space="preserve"> of the data </w:t>
-      </w:r>
-      <w:r>
-        <w:t>storage</w:t>
-      </w:r>
-      <w:r>
-        <w:t xml:space="preserve"> at the same time.</w:t>
-      </w:r>
-      <w:r>
-        <w:t xml:space="preserve"> </w:t>
-      </w:r>
-      <w:r>
-        <w:t>Normally I would mock the interfaces</w:t>
+        <w:t xml:space="preserve">these would contain more complicated dependencies and </w:t>
+      </w:r>
+      <w:r>
+        <w:t>I would mock the interfaces</w:t>
       </w:r>
       <w:r>
         <w:t xml:space="preserve"> to control the responses from them</w:t>
@@ -188,31 +166,28 @@
     </w:p>
     <w:p>
       <w:r>
-        <w:t xml:space="preserve">Usually, this layer is implemented by a third-party solution in which case the actual implementation shall already be </w:t>
+        <w:t xml:space="preserve">Usually, </w:t>
+      </w:r>
+      <w:r>
+        <w:t>the data storage</w:t>
+      </w:r>
+      <w:r>
+        <w:t xml:space="preserve"> is implemented by a third-party solution in which case the actual implementation shall already be </w:t>
       </w:r>
       <w:r>
         <w:t xml:space="preserve">unit </w:t>
       </w:r>
       <w:r>
-        <w:t>tested.</w:t>
-      </w:r>
-      <w:r>
-        <w:t xml:space="preserve"> </w:t>
-      </w:r>
-      <w:r>
-        <w:t xml:space="preserve">I did not unit test the data </w:t>
-      </w:r>
-      <w:r>
-        <w:t>storage</w:t>
-      </w:r>
-      <w:r>
-        <w:t xml:space="preserve"> separately </w:t>
-      </w:r>
-      <w:r>
-        <w:t>since it is an implementation detail</w:t>
-      </w:r>
-      <w:r>
-        <w:t>; and as stated before I would normally mock this layer or provide a fake.</w:t>
+        <w:t xml:space="preserve">tested. </w:t>
+      </w:r>
+      <w:r>
+        <w:t>I added some simple tests for each repository method</w:t>
+      </w:r>
+      <w:r>
+        <w:t xml:space="preserve"> to verify my data storage implementation</w:t>
+      </w:r>
+      <w:r>
+        <w:t>.</w:t>
       </w:r>
     </w:p>
     <w:p>

</xml_diff>